<commit_message>
NLP Activities and Decumentation of project
after finishing the last meeting i decided to write a word file for declaring every activity and needs to be prepared to workon our project. i will update the file with the last version soon.
</commit_message>
<xml_diff>
--- a/1-Book/Life Assistant.docx
+++ b/1-Book/Life Assistant.docx
@@ -496,15 +496,43 @@
           <w:szCs w:val="32"/>
           <w:lang w:val="en-GB"/>
         </w:rPr>
-        <w:t>Students Names</w:t>
-      </w:r>
+        <w:t xml:space="preserve">Mahmoud Salah </w:t>
+      </w:r>
+      <w:proofErr w:type="spellStart"/>
       <w:r>
         <w:rPr>
           <w:sz w:val="32"/>
           <w:szCs w:val="32"/>
           <w:lang w:val="en-GB"/>
         </w:rPr>
-        <w:t xml:space="preserve"> &amp; Number with single line </w:t>
+        <w:t>Abd</w:t>
+      </w:r>
+      <w:proofErr w:type="spellEnd"/>
+      <w:r>
+        <w:rPr>
+          <w:sz w:val="32"/>
+          <w:szCs w:val="32"/>
+          <w:lang w:val="en-GB"/>
+        </w:rPr>
+        <w:t xml:space="preserve"> El-</w:t>
+      </w:r>
+      <w:proofErr w:type="spellStart"/>
+      <w:r>
+        <w:rPr>
+          <w:sz w:val="32"/>
+          <w:szCs w:val="32"/>
+          <w:lang w:val="en-GB"/>
+        </w:rPr>
+        <w:t>kader</w:t>
+      </w:r>
+      <w:proofErr w:type="spellEnd"/>
+      <w:r>
+        <w:rPr>
+          <w:sz w:val="32"/>
+          <w:szCs w:val="32"/>
+          <w:lang w:val="en-GB"/>
+        </w:rPr>
+        <w:t xml:space="preserve"> 1000094562</w:t>
       </w:r>
     </w:p>
     <w:p>
@@ -520,6 +548,68 @@
           <w:lang w:val="en-GB"/>
         </w:rPr>
       </w:pPr>
+      <w:proofErr w:type="spellStart"/>
+      <w:r>
+        <w:rPr>
+          <w:sz w:val="32"/>
+          <w:szCs w:val="32"/>
+          <w:lang w:val="en-GB"/>
+        </w:rPr>
+        <w:t>Abdoerhman</w:t>
+      </w:r>
+      <w:proofErr w:type="spellEnd"/>
+      <w:r>
+        <w:rPr>
+          <w:sz w:val="32"/>
+          <w:szCs w:val="32"/>
+          <w:lang w:val="en-GB"/>
+        </w:rPr>
+        <w:t xml:space="preserve"> </w:t>
+      </w:r>
+      <w:proofErr w:type="spellStart"/>
+      <w:r>
+        <w:rPr>
+          <w:sz w:val="32"/>
+          <w:szCs w:val="32"/>
+          <w:lang w:val="en-GB"/>
+        </w:rPr>
+        <w:t>Kamel</w:t>
+      </w:r>
+      <w:proofErr w:type="spellEnd"/>
+      <w:r>
+        <w:rPr>
+          <w:sz w:val="32"/>
+          <w:szCs w:val="32"/>
+          <w:lang w:val="en-GB"/>
+        </w:rPr>
+        <w:t xml:space="preserve"> </w:t>
+      </w:r>
+      <w:proofErr w:type="spellStart"/>
+      <w:r>
+        <w:rPr>
+          <w:sz w:val="32"/>
+          <w:szCs w:val="32"/>
+          <w:lang w:val="en-GB"/>
+        </w:rPr>
+        <w:t>Salama</w:t>
+      </w:r>
+      <w:proofErr w:type="spellEnd"/>
+      <w:r>
+        <w:rPr>
+          <w:sz w:val="32"/>
+          <w:szCs w:val="32"/>
+          <w:lang w:val="en-GB"/>
+        </w:rPr>
+        <w:t xml:space="preserve"> 1000095414</w:t>
+      </w:r>
+      <w:r>
+        <w:rPr>
+          <w:sz w:val="32"/>
+          <w:szCs w:val="32"/>
+          <w:lang w:val="en-GB"/>
+        </w:rPr>
+        <w:t xml:space="preserve"> </w:t>
+      </w:r>
     </w:p>
     <w:p>
       <w:pPr>
@@ -529,12 +619,65 @@
         <w:spacing w:after="0"/>
         <w:jc w:val="center"/>
         <w:rPr>
-          <w:b/>
-          <w:sz w:val="36"/>
-          <w:szCs w:val="36"/>
+          <w:sz w:val="32"/>
+          <w:szCs w:val="32"/>
           <w:lang w:val="en-GB"/>
         </w:rPr>
       </w:pPr>
+      <w:proofErr w:type="spellStart"/>
+      <w:r>
+        <w:rPr>
+          <w:sz w:val="32"/>
+          <w:szCs w:val="32"/>
+          <w:lang w:val="en-GB"/>
+        </w:rPr>
+        <w:t>Khlood</w:t>
+      </w:r>
+      <w:proofErr w:type="spellEnd"/>
+      <w:r>
+        <w:rPr>
+          <w:sz w:val="32"/>
+          <w:szCs w:val="32"/>
+          <w:lang w:val="en-GB"/>
+        </w:rPr>
+        <w:t xml:space="preserve"> </w:t>
+      </w:r>
+      <w:proofErr w:type="spellStart"/>
+      <w:r>
+        <w:rPr>
+          <w:sz w:val="32"/>
+          <w:szCs w:val="32"/>
+          <w:lang w:val="en-GB"/>
+        </w:rPr>
+        <w:t>khaled</w:t>
+      </w:r>
+      <w:proofErr w:type="spellEnd"/>
+      <w:r>
+        <w:rPr>
+          <w:sz w:val="32"/>
+          <w:szCs w:val="32"/>
+          <w:lang w:val="en-GB"/>
+        </w:rPr>
+        <w:t xml:space="preserve"> </w:t>
+      </w:r>
+      <w:proofErr w:type="spellStart"/>
+      <w:r>
+        <w:rPr>
+          <w:sz w:val="32"/>
+          <w:szCs w:val="32"/>
+          <w:lang w:val="en-GB"/>
+        </w:rPr>
+        <w:t>swidan</w:t>
+      </w:r>
+      <w:proofErr w:type="spellEnd"/>
+      <w:r>
+        <w:rPr>
+          <w:sz w:val="32"/>
+          <w:szCs w:val="32"/>
+          <w:lang w:val="en-GB"/>
+        </w:rPr>
+        <w:t xml:space="preserve"> 1000041048</w:t>
+      </w:r>
     </w:p>
     <w:p>
       <w:pPr>
@@ -544,14 +687,65 @@
         <w:spacing w:after="0"/>
         <w:jc w:val="center"/>
         <w:rPr>
-          <w:b/>
-          <w:sz w:val="36"/>
-          <w:szCs w:val="36"/>
+          <w:sz w:val="32"/>
+          <w:szCs w:val="32"/>
           <w:lang w:val="en-GB"/>
         </w:rPr>
       </w:pPr>
-      <w:bookmarkStart w:id="0" w:name="_GoBack"/>
-      <w:bookmarkEnd w:id="0"/>
+      <w:proofErr w:type="spellStart"/>
+      <w:r>
+        <w:rPr>
+          <w:sz w:val="32"/>
+          <w:szCs w:val="32"/>
+          <w:lang w:val="en-GB"/>
+        </w:rPr>
+        <w:t>Fatma</w:t>
+      </w:r>
+      <w:proofErr w:type="spellEnd"/>
+      <w:r>
+        <w:rPr>
+          <w:sz w:val="32"/>
+          <w:szCs w:val="32"/>
+          <w:lang w:val="en-GB"/>
+        </w:rPr>
+        <w:t xml:space="preserve"> </w:t>
+      </w:r>
+      <w:proofErr w:type="spellStart"/>
+      <w:r>
+        <w:rPr>
+          <w:sz w:val="32"/>
+          <w:szCs w:val="32"/>
+          <w:lang w:val="en-GB"/>
+        </w:rPr>
+        <w:t>Abdelhameed</w:t>
+      </w:r>
+      <w:proofErr w:type="spellEnd"/>
+      <w:r>
+        <w:rPr>
+          <w:sz w:val="32"/>
+          <w:szCs w:val="32"/>
+          <w:lang w:val="en-GB"/>
+        </w:rPr>
+        <w:t xml:space="preserve"> </w:t>
+      </w:r>
+      <w:proofErr w:type="spellStart"/>
+      <w:r>
+        <w:rPr>
+          <w:sz w:val="32"/>
+          <w:szCs w:val="32"/>
+          <w:lang w:val="en-GB"/>
+        </w:rPr>
+        <w:t>elshekh</w:t>
+      </w:r>
+      <w:proofErr w:type="spellEnd"/>
+      <w:r>
+        <w:rPr>
+          <w:sz w:val="32"/>
+          <w:szCs w:val="32"/>
+          <w:lang w:val="en-GB"/>
+        </w:rPr>
+        <w:t xml:space="preserve"> 1000040815</w:t>
+      </w:r>
     </w:p>
     <w:p>
       <w:pPr>
@@ -561,12 +755,73 @@
         <w:spacing w:after="0"/>
         <w:jc w:val="center"/>
         <w:rPr>
-          <w:b/>
-          <w:sz w:val="36"/>
-          <w:szCs w:val="36"/>
+          <w:sz w:val="32"/>
+          <w:szCs w:val="32"/>
           <w:lang w:val="en-GB"/>
         </w:rPr>
       </w:pPr>
+      <w:r>
+        <w:rPr>
+          <w:sz w:val="32"/>
+          <w:szCs w:val="32"/>
+          <w:lang w:val="en-GB"/>
+        </w:rPr>
+        <w:t xml:space="preserve">Mohammed </w:t>
+      </w:r>
+      <w:proofErr w:type="spellStart"/>
+      <w:r>
+        <w:rPr>
+          <w:sz w:val="32"/>
+          <w:szCs w:val="32"/>
+          <w:lang w:val="en-GB"/>
+        </w:rPr>
+        <w:t>Abd</w:t>
+      </w:r>
+      <w:proofErr w:type="spellEnd"/>
+      <w:r>
+        <w:rPr>
+          <w:sz w:val="32"/>
+          <w:szCs w:val="32"/>
+          <w:lang w:val="en-GB"/>
+        </w:rPr>
+        <w:t xml:space="preserve"> el-</w:t>
+      </w:r>
+      <w:proofErr w:type="spellStart"/>
+      <w:r>
+        <w:rPr>
+          <w:sz w:val="32"/>
+          <w:szCs w:val="32"/>
+          <w:lang w:val="en-GB"/>
+        </w:rPr>
+        <w:t>ghany</w:t>
+      </w:r>
+      <w:proofErr w:type="spellEnd"/>
+      <w:r>
+        <w:rPr>
+          <w:sz w:val="32"/>
+          <w:szCs w:val="32"/>
+          <w:lang w:val="en-GB"/>
+        </w:rPr>
+        <w:t xml:space="preserve"> El-</w:t>
+      </w:r>
+      <w:proofErr w:type="spellStart"/>
+      <w:r>
+        <w:rPr>
+          <w:sz w:val="32"/>
+          <w:szCs w:val="32"/>
+          <w:lang w:val="en-GB"/>
+        </w:rPr>
+        <w:t>sokary</w:t>
+      </w:r>
+      <w:proofErr w:type="spellEnd"/>
+      <w:r>
+        <w:rPr>
+          <w:sz w:val="32"/>
+          <w:szCs w:val="32"/>
+          <w:lang w:val="en-GB"/>
+        </w:rPr>
+        <w:t xml:space="preserve"> 100040992</w:t>
+      </w:r>
     </w:p>
     <w:p>
       <w:pPr>
@@ -576,12 +831,73 @@
         <w:spacing w:after="0"/>
         <w:jc w:val="center"/>
         <w:rPr>
-          <w:rStyle w:val="hps"/>
-          <w:rFonts w:cs="Arial"/>
-          <w:sz w:val="36"/>
-          <w:szCs w:val="36"/>
-        </w:rPr>
-      </w:pPr>
+          <w:sz w:val="32"/>
+          <w:szCs w:val="32"/>
+          <w:lang w:val="en-GB"/>
+        </w:rPr>
+      </w:pPr>
+      <w:r>
+        <w:rPr>
+          <w:sz w:val="32"/>
+          <w:szCs w:val="32"/>
+          <w:lang w:val="en-GB"/>
+        </w:rPr>
+        <w:t xml:space="preserve">Amir </w:t>
+      </w:r>
+      <w:proofErr w:type="spellStart"/>
+      <w:r>
+        <w:rPr>
+          <w:sz w:val="32"/>
+          <w:szCs w:val="32"/>
+          <w:lang w:val="en-GB"/>
+        </w:rPr>
+        <w:t>Wageh</w:t>
+      </w:r>
+      <w:proofErr w:type="spellEnd"/>
+      <w:r>
+        <w:rPr>
+          <w:sz w:val="32"/>
+          <w:szCs w:val="32"/>
+          <w:lang w:val="en-GB"/>
+        </w:rPr>
+        <w:t xml:space="preserve"> </w:t>
+      </w:r>
+      <w:proofErr w:type="spellStart"/>
+      <w:r>
+        <w:rPr>
+          <w:sz w:val="32"/>
+          <w:szCs w:val="32"/>
+          <w:lang w:val="en-GB"/>
+        </w:rPr>
+        <w:t>Hosny</w:t>
+      </w:r>
+      <w:proofErr w:type="spellEnd"/>
+      <w:r>
+        <w:rPr>
+          <w:sz w:val="32"/>
+          <w:szCs w:val="32"/>
+          <w:lang w:val="en-GB"/>
+        </w:rPr>
+        <w:t xml:space="preserve"> </w:t>
+      </w:r>
+      <w:proofErr w:type="spellStart"/>
+      <w:r>
+        <w:rPr>
+          <w:sz w:val="32"/>
+          <w:szCs w:val="32"/>
+          <w:lang w:val="en-GB"/>
+        </w:rPr>
+        <w:t>Samak</w:t>
+      </w:r>
+      <w:proofErr w:type="spellEnd"/>
+      <w:r>
+        <w:rPr>
+          <w:sz w:val="32"/>
+          <w:szCs w:val="32"/>
+          <w:lang w:val="en-GB"/>
+        </w:rPr>
+        <w:t xml:space="preserve"> 1000040673</w:t>
+      </w:r>
     </w:p>
     <w:p>
       <w:pPr>
@@ -591,10 +907,9 @@
         <w:spacing w:after="0"/>
         <w:jc w:val="center"/>
         <w:rPr>
-          <w:rStyle w:val="hps"/>
-          <w:rFonts w:cs="Arial"/>
-          <w:sz w:val="28"/>
-          <w:szCs w:val="28"/>
+          <w:sz w:val="32"/>
+          <w:szCs w:val="32"/>
+          <w:lang w:val="en-GB"/>
         </w:rPr>
       </w:pPr>
     </w:p>
@@ -606,6 +921,95 @@
         <w:spacing w:after="0"/>
         <w:jc w:val="center"/>
         <w:rPr>
+          <w:sz w:val="32"/>
+          <w:szCs w:val="32"/>
+          <w:lang w:val="en-GB"/>
+        </w:rPr>
+      </w:pPr>
+    </w:p>
+    <w:p>
+      <w:pPr>
+        <w:autoSpaceDE w:val="0"/>
+        <w:autoSpaceDN w:val="0"/>
+        <w:adjustRightInd w:val="0"/>
+        <w:spacing w:after="0"/>
+        <w:jc w:val="center"/>
+        <w:rPr>
+          <w:b/>
+          <w:sz w:val="36"/>
+          <w:szCs w:val="36"/>
+          <w:lang w:val="en-GB"/>
+        </w:rPr>
+      </w:pPr>
+    </w:p>
+    <w:p>
+      <w:pPr>
+        <w:autoSpaceDE w:val="0"/>
+        <w:autoSpaceDN w:val="0"/>
+        <w:adjustRightInd w:val="0"/>
+        <w:spacing w:after="0"/>
+        <w:jc w:val="center"/>
+        <w:rPr>
+          <w:b/>
+          <w:sz w:val="36"/>
+          <w:szCs w:val="36"/>
+          <w:lang w:val="en-GB"/>
+        </w:rPr>
+      </w:pPr>
+    </w:p>
+    <w:p>
+      <w:pPr>
+        <w:autoSpaceDE w:val="0"/>
+        <w:autoSpaceDN w:val="0"/>
+        <w:adjustRightInd w:val="0"/>
+        <w:spacing w:after="0"/>
+        <w:jc w:val="center"/>
+        <w:rPr>
+          <w:b/>
+          <w:sz w:val="36"/>
+          <w:szCs w:val="36"/>
+          <w:lang w:val="en-GB"/>
+        </w:rPr>
+      </w:pPr>
+    </w:p>
+    <w:p>
+      <w:pPr>
+        <w:autoSpaceDE w:val="0"/>
+        <w:autoSpaceDN w:val="0"/>
+        <w:adjustRightInd w:val="0"/>
+        <w:spacing w:after="0"/>
+        <w:jc w:val="center"/>
+        <w:rPr>
+          <w:rStyle w:val="hps"/>
+          <w:rFonts w:cs="Arial"/>
+          <w:sz w:val="36"/>
+          <w:szCs w:val="36"/>
+        </w:rPr>
+      </w:pPr>
+    </w:p>
+    <w:p>
+      <w:pPr>
+        <w:autoSpaceDE w:val="0"/>
+        <w:autoSpaceDN w:val="0"/>
+        <w:adjustRightInd w:val="0"/>
+        <w:spacing w:after="0"/>
+        <w:jc w:val="center"/>
+        <w:rPr>
+          <w:rStyle w:val="hps"/>
+          <w:rFonts w:cs="Arial"/>
+          <w:sz w:val="28"/>
+          <w:szCs w:val="28"/>
+        </w:rPr>
+      </w:pPr>
+    </w:p>
+    <w:p>
+      <w:pPr>
+        <w:autoSpaceDE w:val="0"/>
+        <w:autoSpaceDN w:val="0"/>
+        <w:adjustRightInd w:val="0"/>
+        <w:spacing w:after="0"/>
+        <w:jc w:val="center"/>
+        <w:rPr>
           <w:rStyle w:val="hps"/>
           <w:rFonts w:cs="Arial"/>
           <w:sz w:val="32"/>
@@ -725,7 +1129,6 @@
           <w:szCs w:val="32"/>
           <w:lang w:val="en-GB"/>
         </w:rPr>
-        <w:lastRenderedPageBreak/>
         <w:t>Dr.AbdElaziz Elsaeid</w:t>
       </w:r>
     </w:p>
@@ -767,12 +1170,12 @@
           <w:szCs w:val="24"/>
         </w:rPr>
       </w:pPr>
-      <w:bookmarkStart w:id="1" w:name="_Toc435734391"/>
+      <w:bookmarkStart w:id="0" w:name="_Toc435734391"/>
       <w:r>
         <w:lastRenderedPageBreak/>
         <w:t>Abstract</w:t>
       </w:r>
-      <w:bookmarkEnd w:id="1"/>
+      <w:bookmarkEnd w:id="0"/>
     </w:p>
     <w:p>
       <w:pPr>
@@ -879,7 +1282,6 @@
         <w:spacing w:before="100" w:beforeAutospacing="1" w:after="100" w:afterAutospacing="1"/>
         <w:ind w:left="360"/>
         <w:rPr>
-          <w:rFonts w:hint="cs"/>
           <w:sz w:val="28"/>
           <w:szCs w:val="24"/>
           <w:rtl/>
@@ -996,6 +1398,70 @@
     </w:p>
     <w:p>
       <w:pPr>
+        <w:spacing w:before="100" w:beforeAutospacing="1" w:after="100" w:afterAutospacing="1"/>
+        <w:ind w:left="360"/>
+        <w:rPr>
+          <w:sz w:val="28"/>
+          <w:szCs w:val="24"/>
+          <w:lang w:bidi="ar-EG"/>
+        </w:rPr>
+      </w:pPr>
+      <w:r>
+        <w:rPr>
+          <w:sz w:val="28"/>
+          <w:szCs w:val="24"/>
+        </w:rPr>
+        <w:t>M</w:t>
+      </w:r>
+      <w:r>
+        <w:rPr>
+          <w:sz w:val="28"/>
+          <w:szCs w:val="24"/>
+        </w:rPr>
+        <w:t>any methods are being prepared for providing a good service</w:t>
+      </w:r>
+      <w:r>
+        <w:rPr>
+          <w:sz w:val="28"/>
+          <w:szCs w:val="24"/>
+        </w:rPr>
+        <w:t xml:space="preserve"> like the way that the system takes to create the activities and order it, how to measure the </w:t>
+      </w:r>
+      <w:r>
+        <w:rPr>
+          <w:sz w:val="28"/>
+          <w:szCs w:val="24"/>
+          <w:lang w:bidi="ar-EG"/>
+        </w:rPr>
+        <w:t>student level, and more other methods must be taken into account.</w:t>
+      </w:r>
+      <w:r>
+        <w:rPr>
+          <w:sz w:val="28"/>
+          <w:szCs w:val="24"/>
+          <w:lang w:bidi="ar-EG"/>
+        </w:rPr>
+        <w:t xml:space="preserve"> We </w:t>
+      </w:r>
+      <w:r>
+        <w:rPr>
+          <w:sz w:val="28"/>
+          <w:szCs w:val="24"/>
+          <w:lang w:bidi="ar-EG"/>
+        </w:rPr>
+        <w:t>will explain all of these methods</w:t>
+      </w:r>
+      <w:r>
+        <w:rPr>
+          <w:sz w:val="28"/>
+          <w:szCs w:val="24"/>
+          <w:lang w:bidi="ar-EG"/>
+        </w:rPr>
+        <w:t xml:space="preserve"> in next sections.</w:t>
+      </w:r>
+    </w:p>
+    <w:p>
+      <w:pPr>
         <w:pStyle w:val="NormalJustified"/>
       </w:pPr>
       <w:r>
@@ -1006,6 +1472,12 @@
       </w:r>
       <w:r>
         <w:t xml:space="preserve"> </w:t>
+      </w:r>
+      <w:r>
+        <w:t>Level, Act</w:t>
+      </w:r>
+      <w:r>
+        <w:t>ivities, Methodologies, Senses.</w:t>
       </w:r>
     </w:p>
     <w:p>
@@ -1057,17 +1529,6 @@
       <w:pPr>
         <w:pStyle w:val="Body"/>
         <w:ind w:left="1440" w:firstLine="0"/>
-      </w:pPr>
-    </w:p>
-    <w:p>
-      <w:pPr>
-        <w:pStyle w:val="Body"/>
-        <w:ind w:left="1440" w:firstLine="0"/>
-      </w:pPr>
-    </w:p>
-    <w:p>
-      <w:pPr>
-        <w:pStyle w:val="NormalJustified"/>
       </w:pPr>
     </w:p>
     <w:p>
@@ -1094,12 +1555,12 @@
         </w:numPr>
         <w:jc w:val="center"/>
       </w:pPr>
-      <w:bookmarkStart w:id="2" w:name="_Toc435734392"/>
+      <w:bookmarkStart w:id="1" w:name="_Toc435734392"/>
       <w:r>
         <w:lastRenderedPageBreak/>
         <w:t>Acknowledgement</w:t>
       </w:r>
-      <w:bookmarkEnd w:id="2"/>
+      <w:bookmarkEnd w:id="1"/>
     </w:p>
     <w:p>
       <w:pPr>
@@ -1141,6 +1602,7 @@
           <w:docPartUnique/>
         </w:docPartObj>
       </w:sdtPr>
+      <w:sdtEndPr/>
       <w:sdtContent>
         <w:p>
           <w:pPr>
@@ -5900,12 +6362,12 @@
         </w:numPr>
         <w:jc w:val="left"/>
       </w:pPr>
-      <w:bookmarkStart w:id="3" w:name="_Toc435734393"/>
+      <w:bookmarkStart w:id="2" w:name="_Toc435734393"/>
       <w:r>
         <w:lastRenderedPageBreak/>
         <w:t>List of Figures</w:t>
       </w:r>
-      <w:bookmarkEnd w:id="3"/>
+      <w:bookmarkEnd w:id="2"/>
     </w:p>
     <w:p>
       <w:pPr>
@@ -5986,12 +6448,12 @@
         </w:numPr>
         <w:jc w:val="left"/>
       </w:pPr>
-      <w:bookmarkStart w:id="4" w:name="_Toc435734394"/>
+      <w:bookmarkStart w:id="3" w:name="_Toc435734394"/>
       <w:r>
         <w:lastRenderedPageBreak/>
         <w:t>List of Tables</w:t>
       </w:r>
-      <w:bookmarkEnd w:id="4"/>
+      <w:bookmarkEnd w:id="3"/>
     </w:p>
     <w:p>
       <w:pPr>
@@ -6074,18 +6536,31 @@
         </w:numPr>
         <w:jc w:val="left"/>
       </w:pPr>
-      <w:bookmarkStart w:id="5" w:name="_Toc435734395"/>
+      <w:bookmarkStart w:id="4" w:name="_Toc435734395"/>
       <w:r>
         <w:lastRenderedPageBreak/>
         <w:t>List of Abbreviations</w:t>
       </w:r>
-      <w:bookmarkEnd w:id="5"/>
+      <w:bookmarkEnd w:id="4"/>
       <w:r>
         <w:t xml:space="preserve"> </w:t>
       </w:r>
       <w:r>
         <w:t xml:space="preserve"> </w:t>
       </w:r>
+    </w:p>
+    <w:p>
+      <w:pPr>
+        <w:pStyle w:val="Heading2"/>
+      </w:pPr>
+      <w:r>
+        <w:t>Level</w:t>
+      </w:r>
+    </w:p>
+    <w:p>
+      <w:pPr>
+        <w:pStyle w:val="Body"/>
+      </w:pPr>
     </w:p>
     <w:p/>
     <w:p/>
@@ -6097,7 +6572,6 @@
     <w:p/>
     <w:p/>
     <w:p/>
-    <w:p/>
     <w:p>
       <w:pPr>
         <w:sectPr>
@@ -6118,7 +6592,7 @@
           <w:rFonts w:asciiTheme="majorBidi" w:hAnsiTheme="majorBidi"/>
         </w:rPr>
       </w:pPr>
-      <w:bookmarkStart w:id="6" w:name="_Toc435734396"/>
+      <w:bookmarkStart w:id="5" w:name="_Toc435734396"/>
       <w:r>
         <w:lastRenderedPageBreak/>
         <w:t xml:space="preserve">Chapter </w:t>
@@ -6129,19 +6603,19 @@
       <w:r>
         <w:t>Introduction</w:t>
       </w:r>
+      <w:bookmarkEnd w:id="5"/>
+    </w:p>
+    <w:p>
+      <w:pPr>
+        <w:pStyle w:val="Heading2"/>
+      </w:pPr>
+      <w:bookmarkStart w:id="6" w:name="_Toc435650645"/>
+      <w:bookmarkStart w:id="7" w:name="_Toc435734397"/>
+      <w:r>
+        <w:t>Introduction</w:t>
+      </w:r>
       <w:bookmarkEnd w:id="6"/>
-    </w:p>
-    <w:p>
-      <w:pPr>
-        <w:pStyle w:val="Heading2"/>
-      </w:pPr>
-      <w:bookmarkStart w:id="7" w:name="_Toc435650645"/>
-      <w:bookmarkStart w:id="8" w:name="_Toc435734397"/>
-      <w:r>
-        <w:t>Introduction</w:t>
-      </w:r>
       <w:bookmarkEnd w:id="7"/>
-      <w:bookmarkEnd w:id="8"/>
     </w:p>
     <w:p>
       <w:pPr>
@@ -6177,8 +6651,8 @@
       <w:pPr>
         <w:pStyle w:val="Heading2"/>
       </w:pPr>
-      <w:bookmarkStart w:id="9" w:name="_Toc435650646"/>
-      <w:bookmarkStart w:id="10" w:name="_Toc435734398"/>
+      <w:bookmarkStart w:id="8" w:name="_Toc435650646"/>
+      <w:bookmarkStart w:id="9" w:name="_Toc435734398"/>
       <w:r>
         <w:t xml:space="preserve">Problem Definition </w:t>
       </w:r>
@@ -6188,8 +6662,8 @@
         </w:rPr>
         <w:t>(or Motivation)</w:t>
       </w:r>
+      <w:bookmarkEnd w:id="8"/>
       <w:bookmarkEnd w:id="9"/>
-      <w:bookmarkEnd w:id="10"/>
     </w:p>
     <w:p>
       <w:pPr>
@@ -6228,8 +6702,8 @@
       <w:pPr>
         <w:pStyle w:val="Heading2"/>
       </w:pPr>
-      <w:bookmarkStart w:id="11" w:name="_Toc435650647"/>
-      <w:bookmarkStart w:id="12" w:name="_Toc435734399"/>
+      <w:bookmarkStart w:id="10" w:name="_Toc435650647"/>
+      <w:bookmarkStart w:id="11" w:name="_Toc435734399"/>
       <w:r>
         <w:t xml:space="preserve">Project </w:t>
       </w:r>
@@ -6239,8 +6713,8 @@
       <w:r>
         <w:t>s</w:t>
       </w:r>
+      <w:bookmarkEnd w:id="10"/>
       <w:bookmarkEnd w:id="11"/>
-      <w:bookmarkEnd w:id="12"/>
     </w:p>
     <w:p>
       <w:pPr>
@@ -6312,13 +6786,13 @@
       <w:pPr>
         <w:pStyle w:val="Heading2"/>
       </w:pPr>
-      <w:bookmarkStart w:id="13" w:name="_Toc435650648"/>
-      <w:bookmarkStart w:id="14" w:name="_Toc435734400"/>
+      <w:bookmarkStart w:id="12" w:name="_Toc435650648"/>
+      <w:bookmarkStart w:id="13" w:name="_Toc435734400"/>
       <w:r>
         <w:t>Project Scope</w:t>
       </w:r>
+      <w:bookmarkEnd w:id="12"/>
       <w:bookmarkEnd w:id="13"/>
-      <w:bookmarkEnd w:id="14"/>
       <w:r>
         <w:t xml:space="preserve"> </w:t>
       </w:r>
@@ -6343,8 +6817,8 @@
           <w:color w:val="FF0000"/>
         </w:rPr>
       </w:pPr>
-      <w:bookmarkStart w:id="15" w:name="_Toc433436609"/>
-      <w:bookmarkStart w:id="16" w:name="_Toc435734401"/>
+      <w:bookmarkStart w:id="14" w:name="_Toc433436609"/>
+      <w:bookmarkStart w:id="15" w:name="_Toc435734401"/>
       <w:r>
         <w:rPr>
           <w:color w:val="FF0000"/>
@@ -6364,52 +6838,52 @@
         </w:rPr>
         <w:t>)</w:t>
       </w:r>
+      <w:bookmarkEnd w:id="14"/>
       <w:bookmarkEnd w:id="15"/>
+    </w:p>
+    <w:p>
+      <w:pPr>
+        <w:ind w:firstLine="540"/>
+        <w:rPr>
+          <w:rtl/>
+        </w:rPr>
+      </w:pPr>
+      <w:r>
+        <w:t>Please indicate the potential contribution of your project and how others can benefit fro</w:t>
+      </w:r>
+      <w:r>
+        <w:t>m it.  Note, that this section</w:t>
+      </w:r>
+      <w:r>
+        <w:t xml:space="preserve"> is optional (you may exclude it).</w:t>
+      </w:r>
+    </w:p>
+    <w:p>
+      <w:pPr>
+        <w:pStyle w:val="Heading2"/>
+      </w:pPr>
+      <w:bookmarkStart w:id="16" w:name="_Toc435650649"/>
+      <w:bookmarkStart w:id="17" w:name="_Toc435734402"/>
+      <w:r>
+        <w:t>Project Timeline</w:t>
+      </w:r>
       <w:bookmarkEnd w:id="16"/>
-    </w:p>
-    <w:p>
-      <w:pPr>
-        <w:ind w:firstLine="540"/>
-        <w:rPr>
-          <w:rtl/>
-        </w:rPr>
-      </w:pPr>
-      <w:r>
-        <w:t>Please indicate the potential contribution of your project and how others can benefit fro</w:t>
-      </w:r>
-      <w:r>
-        <w:t>m it.  Note, that this section</w:t>
-      </w:r>
-      <w:r>
-        <w:t xml:space="preserve"> is optional (you may exclude it).</w:t>
+      <w:bookmarkEnd w:id="17"/>
+    </w:p>
+    <w:p>
+      <w:r>
+        <w:t xml:space="preserve">The project timeline shows your (detail) plans and activities for the whole semester.  You can use the Gantt chart or any other project planning tool to illustrate your activities. </w:t>
       </w:r>
     </w:p>
     <w:p>
       <w:pPr>
         <w:pStyle w:val="Heading2"/>
       </w:pPr>
-      <w:bookmarkStart w:id="17" w:name="_Toc435650649"/>
-      <w:bookmarkStart w:id="18" w:name="_Toc435734402"/>
-      <w:r>
-        <w:t>Project Timeline</w:t>
-      </w:r>
-      <w:bookmarkEnd w:id="17"/>
+      <w:bookmarkStart w:id="18" w:name="_Toc435734403"/>
+      <w:r>
+        <w:t>Document Organization</w:t>
+      </w:r>
       <w:bookmarkEnd w:id="18"/>
-    </w:p>
-    <w:p>
-      <w:r>
-        <w:t xml:space="preserve">The project timeline shows your (detail) plans and activities for the whole semester.  You can use the Gantt chart or any other project planning tool to illustrate your activities. </w:t>
-      </w:r>
-    </w:p>
-    <w:p>
-      <w:pPr>
-        <w:pStyle w:val="Heading2"/>
-      </w:pPr>
-      <w:bookmarkStart w:id="19" w:name="_Toc435734403"/>
-      <w:r>
-        <w:t>Document Organization</w:t>
-      </w:r>
-      <w:bookmarkEnd w:id="19"/>
       <w:r>
         <w:t xml:space="preserve"> </w:t>
       </w:r>
@@ -6444,7 +6918,12 @@
         <w:t>Chapter 2</w:t>
       </w:r>
       <w:r>
-        <w:t xml:space="preserve"> provides the reader with an overview of the literature review.</w:t>
+        <w:t xml:space="preserve"> provides the reader with a</w:t>
+      </w:r>
+      <w:bookmarkStart w:id="19" w:name="_GoBack"/>
+      <w:bookmarkEnd w:id="19"/>
+      <w:r>
+        <w:t>n overview of the literature review.</w:t>
       </w:r>
     </w:p>
     <w:p>
@@ -10834,6 +11313,7 @@
         <w:docPartUnique/>
       </w:docPartObj>
     </w:sdtPr>
+    <w:sdtEndPr/>
     <w:sdtContent>
       <w:p>
         <w:pPr>
@@ -10853,7 +11333,7 @@
           <w:rPr>
             <w:noProof/>
           </w:rPr>
-          <w:t>ii</w:t>
+          <w:t>xi</w:t>
         </w:r>
         <w:r>
           <w:rPr>
@@ -10892,7 +11372,7 @@
       <w:rPr>
         <w:noProof/>
       </w:rPr>
-      <w:t>15</w:t>
+      <w:t>2</w:t>
     </w:r>
     <w:r>
       <w:rPr>
@@ -13384,6 +13864,7 @@
   <w:style w:type="character" w:default="1" w:styleId="DefaultParagraphFont">
     <w:name w:val="Default Paragraph Font"/>
     <w:uiPriority w:val="1"/>
+    <w:semiHidden/>
     <w:unhideWhenUsed/>
   </w:style>
   <w:style w:type="table" w:default="1" w:styleId="TableNormal">
@@ -14546,6 +15027,60 @@
       <w:lang w:val="en-US"/>
     </w:rPr>
   </w:style>
+  <w:style w:type="paragraph" w:styleId="NoSpacing">
+    <w:name w:val="No Spacing"/>
+    <w:uiPriority w:val="1"/>
+    <w:qFormat/>
+    <w:rsid w:val="00377BE7"/>
+    <w:pPr>
+      <w:spacing w:after="0" w:line="240" w:lineRule="auto"/>
+      <w:jc w:val="both"/>
+    </w:pPr>
+    <w:rPr>
+      <w:rFonts w:asciiTheme="majorBidi" w:hAnsiTheme="majorBidi"/>
+      <w:sz w:val="24"/>
+      <w:lang w:val="en-US"/>
+    </w:rPr>
+  </w:style>
+  <w:style w:type="paragraph" w:styleId="Subtitle">
+    <w:name w:val="Subtitle"/>
+    <w:basedOn w:val="Normal"/>
+    <w:next w:val="Normal"/>
+    <w:link w:val="SubtitleChar"/>
+    <w:uiPriority w:val="11"/>
+    <w:qFormat/>
+    <w:rsid w:val="00377BE7"/>
+    <w:pPr>
+      <w:numPr>
+        <w:ilvl w:val="1"/>
+      </w:numPr>
+    </w:pPr>
+    <w:rPr>
+      <w:rFonts w:asciiTheme="majorHAnsi" w:eastAsiaTheme="majorEastAsia" w:hAnsiTheme="majorHAnsi" w:cstheme="majorBidi"/>
+      <w:i/>
+      <w:iCs/>
+      <w:color w:val="4F81BD" w:themeColor="accent1"/>
+      <w:spacing w:val="15"/>
+      <w:szCs w:val="24"/>
+    </w:rPr>
+  </w:style>
+  <w:style w:type="character" w:customStyle="1" w:styleId="SubtitleChar">
+    <w:name w:val="Subtitle Char"/>
+    <w:basedOn w:val="DefaultParagraphFont"/>
+    <w:link w:val="Subtitle"/>
+    <w:uiPriority w:val="11"/>
+    <w:rsid w:val="00377BE7"/>
+    <w:rPr>
+      <w:rFonts w:asciiTheme="majorHAnsi" w:eastAsiaTheme="majorEastAsia" w:hAnsiTheme="majorHAnsi" w:cstheme="majorBidi"/>
+      <w:i/>
+      <w:iCs/>
+      <w:color w:val="4F81BD" w:themeColor="accent1"/>
+      <w:spacing w:val="15"/>
+      <w:sz w:val="24"/>
+      <w:szCs w:val="24"/>
+      <w:lang w:val="en-US"/>
+    </w:rPr>
+  </w:style>
 </w:styles>
 </file>
 
@@ -14961,6 +15496,7 @@
   <w:style w:type="character" w:default="1" w:styleId="DefaultParagraphFont">
     <w:name w:val="Default Paragraph Font"/>
     <w:uiPriority w:val="1"/>
+    <w:semiHidden/>
     <w:unhideWhenUsed/>
   </w:style>
   <w:style w:type="table" w:default="1" w:styleId="TableNormal">
@@ -16123,6 +16659,60 @@
       <w:lang w:val="en-US"/>
     </w:rPr>
   </w:style>
+  <w:style w:type="paragraph" w:styleId="NoSpacing">
+    <w:name w:val="No Spacing"/>
+    <w:uiPriority w:val="1"/>
+    <w:qFormat/>
+    <w:rsid w:val="00377BE7"/>
+    <w:pPr>
+      <w:spacing w:after="0" w:line="240" w:lineRule="auto"/>
+      <w:jc w:val="both"/>
+    </w:pPr>
+    <w:rPr>
+      <w:rFonts w:asciiTheme="majorBidi" w:hAnsiTheme="majorBidi"/>
+      <w:sz w:val="24"/>
+      <w:lang w:val="en-US"/>
+    </w:rPr>
+  </w:style>
+  <w:style w:type="paragraph" w:styleId="Subtitle">
+    <w:name w:val="Subtitle"/>
+    <w:basedOn w:val="Normal"/>
+    <w:next w:val="Normal"/>
+    <w:link w:val="SubtitleChar"/>
+    <w:uiPriority w:val="11"/>
+    <w:qFormat/>
+    <w:rsid w:val="00377BE7"/>
+    <w:pPr>
+      <w:numPr>
+        <w:ilvl w:val="1"/>
+      </w:numPr>
+    </w:pPr>
+    <w:rPr>
+      <w:rFonts w:asciiTheme="majorHAnsi" w:eastAsiaTheme="majorEastAsia" w:hAnsiTheme="majorHAnsi" w:cstheme="majorBidi"/>
+      <w:i/>
+      <w:iCs/>
+      <w:color w:val="4F81BD" w:themeColor="accent1"/>
+      <w:spacing w:val="15"/>
+      <w:szCs w:val="24"/>
+    </w:rPr>
+  </w:style>
+  <w:style w:type="character" w:customStyle="1" w:styleId="SubtitleChar">
+    <w:name w:val="Subtitle Char"/>
+    <w:basedOn w:val="DefaultParagraphFont"/>
+    <w:link w:val="Subtitle"/>
+    <w:uiPriority w:val="11"/>
+    <w:rsid w:val="00377BE7"/>
+    <w:rPr>
+      <w:rFonts w:asciiTheme="majorHAnsi" w:eastAsiaTheme="majorEastAsia" w:hAnsiTheme="majorHAnsi" w:cstheme="majorBidi"/>
+      <w:i/>
+      <w:iCs/>
+      <w:color w:val="4F81BD" w:themeColor="accent1"/>
+      <w:spacing w:val="15"/>
+      <w:sz w:val="24"/>
+      <w:szCs w:val="24"/>
+      <w:lang w:val="en-US"/>
+    </w:rPr>
+  </w:style>
 </w:styles>
 </file>
 
@@ -16416,7 +17006,7 @@
 </file>
 
 <file path=customXml/itemProps1.xml><?xml version="1.0" encoding="utf-8"?>
-<ds:datastoreItem xmlns:ds="http://schemas.openxmlformats.org/officeDocument/2006/customXml" ds:itemID="{9DB306B6-8029-492D-BCA7-45441F10FD86}">
+<ds:datastoreItem xmlns:ds="http://schemas.openxmlformats.org/officeDocument/2006/customXml" ds:itemID="{AD23EB56-D4AE-4A0B-97E7-C236B50BC735}">
   <ds:schemaRefs>
     <ds:schemaRef ds:uri="http://schemas.openxmlformats.org/officeDocument/2006/bibliography"/>
   </ds:schemaRefs>

</xml_diff>